<commit_message>
Edits to all sections, based on revisions from AVE and progress made. This commit knits and will produce a .pdf
</commit_message>
<xml_diff>
--- a/tech-report-cover.docx
+++ b/tech-report-cover.docx
@@ -102,7 +102,62 @@
                 <w:szCs w:val="36"/>
                 <w:lang w:val="fr-CA"/>
               </w:rPr>
-              <w:t>Pacific Recreational Catch data revisions</w:t>
+              <w:t>Chinook</w:t>
+            </w:r>
+            <w:r>
+              <w:rPr>
+                <w:rFonts w:ascii="Microsoft Sans Serif" w:hAnsi="Microsoft Sans Serif" w:cs="Microsoft Sans Serif"/>
+                <w:b/>
+                <w:noProof/>
+                <w:sz w:val="36"/>
+                <w:szCs w:val="36"/>
+                <w:lang w:val="fr-CA"/>
+              </w:rPr>
+              <w:t xml:space="preserve"> Recreational Catch </w:t>
+            </w:r>
+            <w:r>
+              <w:rPr>
+                <w:rFonts w:ascii="Microsoft Sans Serif" w:hAnsi="Microsoft Sans Serif" w:cs="Microsoft Sans Serif"/>
+                <w:b/>
+                <w:noProof/>
+                <w:sz w:val="36"/>
+                <w:szCs w:val="36"/>
+                <w:lang w:val="fr-CA"/>
+              </w:rPr>
+              <w:t>D</w:t>
+            </w:r>
+            <w:r>
+              <w:rPr>
+                <w:rFonts w:ascii="Microsoft Sans Serif" w:hAnsi="Microsoft Sans Serif" w:cs="Microsoft Sans Serif"/>
+                <w:b/>
+                <w:noProof/>
+                <w:sz w:val="36"/>
+                <w:szCs w:val="36"/>
+                <w:lang w:val="fr-CA"/>
+              </w:rPr>
+              <w:t xml:space="preserve">ata </w:t>
+            </w:r>
+            <w:r>
+              <w:rPr>
+                <w:rFonts w:ascii="Microsoft Sans Serif" w:hAnsi="Microsoft Sans Serif" w:cs="Microsoft Sans Serif"/>
+                <w:b/>
+                <w:noProof/>
+                <w:sz w:val="36"/>
+                <w:szCs w:val="36"/>
+                <w:lang w:val="fr-CA"/>
+              </w:rPr>
+              <w:t>R</w:t>
+            </w:r>
+            <w:r>
+              <w:rPr>
+                <w:rFonts w:ascii="Microsoft Sans Serif" w:hAnsi="Microsoft Sans Serif" w:cs="Microsoft Sans Serif"/>
+                <w:b/>
+                <w:noProof/>
+                <w:sz w:val="36"/>
+                <w:szCs w:val="36"/>
+                <w:lang w:val="fr-CA"/>
+              </w:rPr>
+              <w:t>evisions</w:t>
             </w:r>
             <w:r>
               <w:rPr>

</xml_diff>

<commit_message>
updates to author list
</commit_message>
<xml_diff>
--- a/tech-report-cover.docx
+++ b/tech-report-cover.docx
@@ -246,6 +246,15 @@
               </w:rPr>
               <w:t xml:space="preserve">Norah Brown, Nicholas Komick, </w:t>
             </w:r>
+            <w:r>
+              <w:rPr>
+                <w:rFonts w:ascii="Microsoft Sans Serif" w:hAnsi="Microsoft Sans Serif" w:cs="Microsoft Sans Serif"/>
+                <w:sz w:val="28"/>
+                <w:szCs w:val="28"/>
+                <w:lang w:val="fr-CA"/>
+              </w:rPr>
+              <w:t xml:space="preserve">Lauren Gill, </w:t>
+            </w:r>
             <w:proofErr w:type="spellStart"/>
             <w:r>
               <w:rPr>
@@ -264,7 +273,16 @@
                 <w:szCs w:val="28"/>
                 <w:lang w:val="fr-CA"/>
               </w:rPr>
-              <w:t xml:space="preserve"> Hein, Catarina </w:t>
+              <w:t xml:space="preserve"> Hein, </w:t>
+            </w:r>
+            <w:r>
+              <w:rPr>
+                <w:rFonts w:ascii="Microsoft Sans Serif" w:hAnsi="Microsoft Sans Serif" w:cs="Microsoft Sans Serif"/>
+                <w:sz w:val="28"/>
+                <w:szCs w:val="28"/>
+                <w:lang w:val="fr-CA"/>
+              </w:rPr>
+              <w:t xml:space="preserve">Rob </w:t>
             </w:r>
             <w:proofErr w:type="spellStart"/>
             <w:r>
@@ -274,6 +292,71 @@
                 <w:szCs w:val="28"/>
                 <w:lang w:val="fr-CA"/>
               </w:rPr>
+              <w:t>Houtman</w:t>
+            </w:r>
+            <w:proofErr w:type="spellEnd"/>
+            <w:r>
+              <w:rPr>
+                <w:rFonts w:ascii="Microsoft Sans Serif" w:hAnsi="Microsoft Sans Serif" w:cs="Microsoft Sans Serif"/>
+                <w:sz w:val="28"/>
+                <w:szCs w:val="28"/>
+                <w:lang w:val="fr-CA"/>
+              </w:rPr>
+              <w:t>,</w:t>
+            </w:r>
+            <w:r>
+              <w:rPr>
+                <w:rFonts w:ascii="Microsoft Sans Serif" w:hAnsi="Microsoft Sans Serif" w:cs="Microsoft Sans Serif"/>
+                <w:sz w:val="28"/>
+                <w:szCs w:val="28"/>
+                <w:lang w:val="fr-CA"/>
+              </w:rPr>
+              <w:t xml:space="preserve"> Noel Swain,</w:t>
+            </w:r>
+            <w:r>
+              <w:rPr>
+                <w:rFonts w:ascii="Microsoft Sans Serif" w:hAnsi="Microsoft Sans Serif" w:cs="Microsoft Sans Serif"/>
+                <w:sz w:val="28"/>
+                <w:szCs w:val="28"/>
+                <w:lang w:val="fr-CA"/>
+              </w:rPr>
+              <w:t xml:space="preserve"> </w:t>
+            </w:r>
+            <w:r>
+              <w:rPr>
+                <w:rFonts w:ascii="Microsoft Sans Serif" w:hAnsi="Microsoft Sans Serif" w:cs="Microsoft Sans Serif"/>
+                <w:sz w:val="28"/>
+                <w:szCs w:val="28"/>
+                <w:lang w:val="fr-CA"/>
+              </w:rPr>
+              <w:t xml:space="preserve">Laura Tessier, </w:t>
+            </w:r>
+            <w:r>
+              <w:rPr>
+                <w:rFonts w:ascii="Microsoft Sans Serif" w:hAnsi="Microsoft Sans Serif" w:cs="Microsoft Sans Serif"/>
+                <w:sz w:val="28"/>
+                <w:szCs w:val="28"/>
+                <w:lang w:val="fr-CA"/>
+              </w:rPr>
+              <w:t xml:space="preserve">Heidi Van Vliet, </w:t>
+            </w:r>
+            <w:r>
+              <w:rPr>
+                <w:rFonts w:ascii="Microsoft Sans Serif" w:hAnsi="Microsoft Sans Serif" w:cs="Microsoft Sans Serif"/>
+                <w:sz w:val="28"/>
+                <w:szCs w:val="28"/>
+                <w:lang w:val="fr-CA"/>
+              </w:rPr>
+              <w:t xml:space="preserve">Catarina </w:t>
+            </w:r>
+            <w:proofErr w:type="spellStart"/>
+            <w:r>
+              <w:rPr>
+                <w:rFonts w:ascii="Microsoft Sans Serif" w:hAnsi="Microsoft Sans Serif" w:cs="Microsoft Sans Serif"/>
+                <w:sz w:val="28"/>
+                <w:szCs w:val="28"/>
+                <w:lang w:val="fr-CA"/>
+              </w:rPr>
               <w:t>Wor</w:t>
             </w:r>
             <w:proofErr w:type="spellEnd"/>
@@ -293,27 +376,7 @@
                 <w:szCs w:val="28"/>
                 <w:lang w:val="fr-CA"/>
               </w:rPr>
-              <w:t xml:space="preserve">Rob </w:t>
-            </w:r>
-            <w:proofErr w:type="spellStart"/>
-            <w:r>
-              <w:rPr>
-                <w:rFonts w:ascii="Microsoft Sans Serif" w:hAnsi="Microsoft Sans Serif" w:cs="Microsoft Sans Serif"/>
-                <w:sz w:val="28"/>
-                <w:szCs w:val="28"/>
-                <w:lang w:val="fr-CA"/>
-              </w:rPr>
-              <w:t>Houtman</w:t>
-            </w:r>
-            <w:proofErr w:type="spellEnd"/>
-            <w:r>
-              <w:rPr>
-                <w:rFonts w:ascii="Microsoft Sans Serif" w:hAnsi="Microsoft Sans Serif" w:cs="Microsoft Sans Serif"/>
-                <w:sz w:val="28"/>
-                <w:szCs w:val="28"/>
-                <w:lang w:val="fr-CA"/>
-              </w:rPr>
-              <w:t>, Antonio Velez-Espino</w:t>
+              <w:t>Antonio Velez-Espino</w:t>
             </w:r>
             <w:r>
               <w:rPr>
@@ -856,11 +919,11 @@
         </mc:Choice>
         <mc:Fallback>
           <w:pict>
-            <v:shapetype id="_x0000_t202" coordsize="21600,21600" o:spt="202" path="m,l,21600r21600,l21600,xe">
+            <v:shapetype w14:anchorId="655974CF" id="_x0000_t202" coordsize="21600,21600" o:spt="202" path="m,l,21600r21600,l21600,xe">
               <v:stroke joinstyle="miter"/>
               <v:path gradientshapeok="t" o:connecttype="rect"/>
             </v:shapetype>
-            <v:shape id="Text Box 5" o:spid="_x0000_s1026" type="#_x0000_t202" style="position:absolute;left:0;text-align:left;margin-left:389.8pt;margin-top:-2.2pt;width:87.95pt;height:32.55pt;z-index:251658240;visibility:visible;mso-wrap-style:none;mso-width-percent:0;mso-height-percent:0;mso-wrap-distance-left:9pt;mso-wrap-distance-top:0;mso-wrap-distance-right:9pt;mso-wrap-distance-bottom:0;mso-position-horizontal:absolute;mso-position-horizontal-relative:text;mso-position-vertical:absolute;mso-position-vertical-relative:text;mso-width-percent:0;mso-height-percent:0;mso-width-relative:page;mso-height-relative:page;v-text-anchor:top" o:gfxdata="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" o:allowincell="f" stroked="f">
+            <v:shape id="Text Box 5" o:spid="_x0000_s1026" type="#_x0000_t202" style="position:absolute;left:0;text-align:left;margin-left:389.8pt;margin-top:-2.2pt;width:87.95pt;height:32.55pt;z-index:251658240;visibility:visible;mso-wrap-style:none;mso-width-percent:0;mso-height-percent:0;mso-wrap-distance-left:9pt;mso-wrap-distance-top:0;mso-wrap-distance-right:9pt;mso-wrap-distance-bottom:0;mso-position-horizontal:absolute;mso-position-horizontal-relative:text;mso-position-vertical:absolute;mso-position-vertical-relative:text;mso-width-percent:0;mso-height-percent:0;mso-width-relative:page;mso-height-relative:page;v-text-anchor:top" o:gfxdata="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" o:allowincell="f" stroked="f">
               <v:path arrowok="t"/>
               <v:textbox>
                 <w:txbxContent>
@@ -870,7 +933,7 @@
                         <w:noProof/>
                       </w:rPr>
                       <w:drawing>
-                        <wp:inline distT="0" distB="0" distL="0" distR="0">
+                        <wp:inline distT="0" distB="0" distL="0" distR="0" wp14:anchorId="43D54346" wp14:editId="6782B622">
                           <wp:extent cx="933450" cy="223520"/>
                           <wp:effectExtent l="0" t="0" r="0" b="0"/>
                           <wp:docPr id="3" name="Picture 1"/>
@@ -887,7 +950,7 @@
                                   </pic:cNvPicPr>
                                 </pic:nvPicPr>
                                 <pic:blipFill>
-                                  <a:blip r:embed="rId2">
+                                  <a:blip r:embed="rId1">
                                     <a:extLst>
                                       <a:ext uri="{28A0092B-C50C-407E-A947-70E740481C1C}">
                                         <a14:useLocalDpi xmlns:a14="http://schemas.microsoft.com/office/drawing/2010/main" val="0"/>
@@ -1006,7 +1069,7 @@
                                         </pic:cNvPicPr>
                                       </pic:nvPicPr>
                                       <pic:blipFill>
-                                        <a:blip r:embed="rId3">
+                                        <a:blip r:embed="rId2">
                                           <a:extLst>
                                             <a:ext uri="{28A0092B-C50C-407E-A947-70E740481C1C}">
                                               <a14:useLocalDpi xmlns:a14="http://schemas.microsoft.com/office/drawing/2010/main" val="0"/>
@@ -1057,7 +1120,7 @@
         </mc:Choice>
         <mc:Fallback>
           <w:pict>
-            <v:shape id="Text Box 4" o:spid="_x0000_s1027" type="#_x0000_t202" style="position:absolute;left:0;text-align:left;margin-left:-9pt;margin-top:-2.2pt;width:238.1pt;height:46.3pt;z-index:251657216;visibility:visible;mso-wrap-style:square;mso-width-percent:0;mso-height-percent:0;mso-wrap-distance-left:9pt;mso-wrap-distance-top:0;mso-wrap-distance-right:9pt;mso-wrap-distance-bottom:0;mso-position-horizontal:absolute;mso-position-horizontal-relative:text;mso-position-vertical:absolute;mso-position-vertical-relative:text;mso-width-percent:0;mso-height-percent:0;mso-width-relative:page;mso-height-relative:page;v-text-anchor:top" o:gfxdata="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" stroked="f">
+            <v:shape w14:anchorId="289C156D" id="Text Box 4" o:spid="_x0000_s1027" type="#_x0000_t202" style="position:absolute;left:0;text-align:left;margin-left:-9pt;margin-top:-2.2pt;width:238.1pt;height:46.3pt;z-index:251657216;visibility:visible;mso-wrap-style:square;mso-width-percent:0;mso-height-percent:0;mso-wrap-distance-left:9pt;mso-wrap-distance-top:0;mso-wrap-distance-right:9pt;mso-wrap-distance-bottom:0;mso-position-horizontal:absolute;mso-position-horizontal-relative:text;mso-position-vertical:absolute;mso-position-vertical-relative:text;mso-width-percent:0;mso-height-percent:0;mso-width-relative:page;mso-height-relative:page;v-text-anchor:top" o:gfxdata="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" stroked="f">
               <v:path arrowok="t"/>
               <v:textbox>
                 <w:txbxContent>
@@ -1067,7 +1130,7 @@
                         <w:noProof/>
                       </w:rPr>
                       <w:drawing>
-                        <wp:inline distT="0" distB="0" distL="0" distR="0">
+                        <wp:inline distT="0" distB="0" distL="0" distR="0" wp14:anchorId="1C923129" wp14:editId="2F74C092">
                           <wp:extent cx="2647315" cy="358140"/>
                           <wp:effectExtent l="0" t="0" r="0" b="0"/>
                           <wp:docPr id="2" name="Picture 2"/>
@@ -1084,7 +1147,7 @@
                                   </pic:cNvPicPr>
                                 </pic:nvPicPr>
                                 <pic:blipFill>
-                                  <a:blip r:embed="rId4">
+                                  <a:blip r:embed="rId2">
                                     <a:extLst>
                                       <a:ext uri="{28A0092B-C50C-407E-A947-70E740481C1C}">
                                         <a14:useLocalDpi xmlns:a14="http://schemas.microsoft.com/office/drawing/2010/main" val="0"/>

</xml_diff>

<commit_message>
add text to dicussion from the CTC CWT memo and update title page
</commit_message>
<xml_diff>
--- a/tech-report-cover.docx
+++ b/tech-report-cover.docx
@@ -38,7 +38,7 @@
                 <w:rFonts w:ascii="Microsoft Sans Serif" w:hAnsi="Microsoft Sans Serif" w:cs="Microsoft Sans Serif"/>
                 <w:sz w:val="36"/>
                 <w:szCs w:val="36"/>
-                <w:lang w:val="fr-CA"/>
+                <w:lang w:val="en-CA"/>
               </w:rPr>
             </w:pPr>
             <w:r>
@@ -70,7 +70,7 @@
                 <w:b/>
                 <w:sz w:val="36"/>
                 <w:szCs w:val="36"/>
-                <w:lang w:val="fr-CA"/>
+                <w:lang w:val="en-CA"/>
               </w:rPr>
               <w:instrText xml:space="preserve"> FORMTEXT </w:instrText>
             </w:r>
@@ -100,7 +100,7 @@
                 <w:noProof/>
                 <w:sz w:val="36"/>
                 <w:szCs w:val="36"/>
-                <w:lang w:val="fr-CA"/>
+                <w:lang w:val="en-CA"/>
               </w:rPr>
               <w:t>Chinook</w:t>
             </w:r>
@@ -111,7 +111,7 @@
                 <w:noProof/>
                 <w:sz w:val="36"/>
                 <w:szCs w:val="36"/>
-                <w:lang w:val="fr-CA"/>
+                <w:lang w:val="en-CA"/>
               </w:rPr>
               <w:t xml:space="preserve"> Recreational Catch </w:t>
             </w:r>
@@ -122,7 +122,7 @@
                 <w:noProof/>
                 <w:sz w:val="36"/>
                 <w:szCs w:val="36"/>
-                <w:lang w:val="fr-CA"/>
+                <w:lang w:val="en-CA"/>
               </w:rPr>
               <w:t>D</w:t>
             </w:r>
@@ -133,7 +133,7 @@
                 <w:noProof/>
                 <w:sz w:val="36"/>
                 <w:szCs w:val="36"/>
-                <w:lang w:val="fr-CA"/>
+                <w:lang w:val="en-CA"/>
               </w:rPr>
               <w:t xml:space="preserve">ata </w:t>
             </w:r>
@@ -144,7 +144,7 @@
                 <w:noProof/>
                 <w:sz w:val="36"/>
                 <w:szCs w:val="36"/>
-                <w:lang w:val="fr-CA"/>
+                <w:lang w:val="en-CA"/>
               </w:rPr>
               <w:t>R</w:t>
             </w:r>
@@ -155,7 +155,7 @@
                 <w:noProof/>
                 <w:sz w:val="36"/>
                 <w:szCs w:val="36"/>
-                <w:lang w:val="fr-CA"/>
+                <w:lang w:val="en-CA"/>
               </w:rPr>
               <w:t>evisions</w:t>
             </w:r>
@@ -216,9 +216,16 @@
                 <w:rFonts w:ascii="Microsoft Sans Serif" w:hAnsi="Microsoft Sans Serif" w:cs="Microsoft Sans Serif"/>
                 <w:sz w:val="28"/>
                 <w:szCs w:val="28"/>
+              </w:rPr>
+              <w:instrText xml:space="preserve"> FORMTEXT </w:instrText>
+            </w:r>
+            <w:r>
+              <w:rPr>
+                <w:rFonts w:ascii="Microsoft Sans Serif" w:hAnsi="Microsoft Sans Serif" w:cs="Microsoft Sans Serif"/>
+                <w:sz w:val="28"/>
+                <w:szCs w:val="28"/>
                 <w:lang w:val="fr-CA"/>
               </w:rPr>
-              <w:instrText xml:space="preserve"> FORMTEXT </w:instrText>
             </w:r>
             <w:r>
               <w:rPr>
@@ -227,14 +234,6 @@
                 <w:szCs w:val="28"/>
                 <w:lang w:val="fr-CA"/>
               </w:rPr>
-            </w:r>
-            <w:r>
-              <w:rPr>
-                <w:rFonts w:ascii="Microsoft Sans Serif" w:hAnsi="Microsoft Sans Serif" w:cs="Microsoft Sans Serif"/>
-                <w:sz w:val="28"/>
-                <w:szCs w:val="28"/>
-                <w:lang w:val="fr-CA"/>
-              </w:rPr>
               <w:fldChar w:fldCharType="separate"/>
             </w:r>
             <w:r>
@@ -242,7 +241,6 @@
                 <w:rFonts w:ascii="Microsoft Sans Serif" w:hAnsi="Microsoft Sans Serif" w:cs="Microsoft Sans Serif"/>
                 <w:sz w:val="28"/>
                 <w:szCs w:val="28"/>
-                <w:lang w:val="fr-CA"/>
               </w:rPr>
               <w:t xml:space="preserve">Norah Brown, Nicholas Komick, </w:t>
             </w:r>
@@ -251,65 +249,30 @@
                 <w:rFonts w:ascii="Microsoft Sans Serif" w:hAnsi="Microsoft Sans Serif" w:cs="Microsoft Sans Serif"/>
                 <w:sz w:val="28"/>
                 <w:szCs w:val="28"/>
-                <w:lang w:val="fr-CA"/>
               </w:rPr>
               <w:t xml:space="preserve">Lauren Gill, </w:t>
             </w:r>
-            <w:proofErr w:type="spellStart"/>
-            <w:r>
-              <w:rPr>
-                <w:rFonts w:ascii="Microsoft Sans Serif" w:hAnsi="Microsoft Sans Serif" w:cs="Microsoft Sans Serif"/>
-                <w:sz w:val="28"/>
-                <w:szCs w:val="28"/>
-                <w:lang w:val="fr-CA"/>
-              </w:rPr>
-              <w:t>Krisopher</w:t>
-            </w:r>
-            <w:proofErr w:type="spellEnd"/>
-            <w:r>
-              <w:rPr>
-                <w:rFonts w:ascii="Microsoft Sans Serif" w:hAnsi="Microsoft Sans Serif" w:cs="Microsoft Sans Serif"/>
-                <w:sz w:val="28"/>
-                <w:szCs w:val="28"/>
-                <w:lang w:val="fr-CA"/>
-              </w:rPr>
-              <w:t xml:space="preserve"> Hein, </w:t>
-            </w:r>
-            <w:r>
-              <w:rPr>
-                <w:rFonts w:ascii="Microsoft Sans Serif" w:hAnsi="Microsoft Sans Serif" w:cs="Microsoft Sans Serif"/>
-                <w:sz w:val="28"/>
-                <w:szCs w:val="28"/>
-                <w:lang w:val="fr-CA"/>
-              </w:rPr>
-              <w:t xml:space="preserve">Rob </w:t>
-            </w:r>
-            <w:proofErr w:type="spellStart"/>
-            <w:r>
-              <w:rPr>
-                <w:rFonts w:ascii="Microsoft Sans Serif" w:hAnsi="Microsoft Sans Serif" w:cs="Microsoft Sans Serif"/>
-                <w:sz w:val="28"/>
-                <w:szCs w:val="28"/>
-                <w:lang w:val="fr-CA"/>
-              </w:rPr>
-              <w:t>Houtman</w:t>
-            </w:r>
-            <w:proofErr w:type="spellEnd"/>
-            <w:r>
-              <w:rPr>
-                <w:rFonts w:ascii="Microsoft Sans Serif" w:hAnsi="Microsoft Sans Serif" w:cs="Microsoft Sans Serif"/>
-                <w:sz w:val="28"/>
-                <w:szCs w:val="28"/>
-                <w:lang w:val="fr-CA"/>
-              </w:rPr>
-              <w:t>,</w:t>
-            </w:r>
-            <w:r>
-              <w:rPr>
-                <w:rFonts w:ascii="Microsoft Sans Serif" w:hAnsi="Microsoft Sans Serif" w:cs="Microsoft Sans Serif"/>
-                <w:sz w:val="28"/>
-                <w:szCs w:val="28"/>
-                <w:lang w:val="fr-CA"/>
+            <w:r>
+              <w:rPr>
+                <w:rFonts w:ascii="Microsoft Sans Serif" w:hAnsi="Microsoft Sans Serif" w:cs="Microsoft Sans Serif"/>
+                <w:sz w:val="28"/>
+                <w:szCs w:val="28"/>
+              </w:rPr>
+              <w:t xml:space="preserve">Krisopher Hein, </w:t>
+            </w:r>
+            <w:r>
+              <w:rPr>
+                <w:rFonts w:ascii="Microsoft Sans Serif" w:hAnsi="Microsoft Sans Serif" w:cs="Microsoft Sans Serif"/>
+                <w:sz w:val="28"/>
+                <w:szCs w:val="28"/>
+              </w:rPr>
+              <w:t>Rob Houtman,</w:t>
+            </w:r>
+            <w:r>
+              <w:rPr>
+                <w:rFonts w:ascii="Microsoft Sans Serif" w:hAnsi="Microsoft Sans Serif" w:cs="Microsoft Sans Serif"/>
+                <w:sz w:val="28"/>
+                <w:szCs w:val="28"/>
               </w:rPr>
               <w:t xml:space="preserve"> Noel Swain,</w:t>
             </w:r>
@@ -318,7 +281,6 @@
                 <w:rFonts w:ascii="Microsoft Sans Serif" w:hAnsi="Microsoft Sans Serif" w:cs="Microsoft Sans Serif"/>
                 <w:sz w:val="28"/>
                 <w:szCs w:val="28"/>
-                <w:lang w:val="fr-CA"/>
               </w:rPr>
               <w:t xml:space="preserve"> </w:t>
             </w:r>
@@ -327,7 +289,6 @@
                 <w:rFonts w:ascii="Microsoft Sans Serif" w:hAnsi="Microsoft Sans Serif" w:cs="Microsoft Sans Serif"/>
                 <w:sz w:val="28"/>
                 <w:szCs w:val="28"/>
-                <w:lang w:val="fr-CA"/>
               </w:rPr>
               <w:t xml:space="preserve">Laura Tessier, </w:t>
             </w:r>
@@ -336,7 +297,6 @@
                 <w:rFonts w:ascii="Microsoft Sans Serif" w:hAnsi="Microsoft Sans Serif" w:cs="Microsoft Sans Serif"/>
                 <w:sz w:val="28"/>
                 <w:szCs w:val="28"/>
-                <w:lang w:val="fr-CA"/>
               </w:rPr>
               <w:t xml:space="preserve">Heidi Van Vliet, </w:t>
             </w:r>
@@ -345,36 +305,14 @@
                 <w:rFonts w:ascii="Microsoft Sans Serif" w:hAnsi="Microsoft Sans Serif" w:cs="Microsoft Sans Serif"/>
                 <w:sz w:val="28"/>
                 <w:szCs w:val="28"/>
-                <w:lang w:val="fr-CA"/>
-              </w:rPr>
-              <w:t xml:space="preserve">Catarina </w:t>
-            </w:r>
-            <w:proofErr w:type="spellStart"/>
-            <w:r>
-              <w:rPr>
-                <w:rFonts w:ascii="Microsoft Sans Serif" w:hAnsi="Microsoft Sans Serif" w:cs="Microsoft Sans Serif"/>
-                <w:sz w:val="28"/>
-                <w:szCs w:val="28"/>
-                <w:lang w:val="fr-CA"/>
-              </w:rPr>
-              <w:t>Wor</w:t>
-            </w:r>
-            <w:proofErr w:type="spellEnd"/>
-            <w:r>
-              <w:rPr>
-                <w:rFonts w:ascii="Microsoft Sans Serif" w:hAnsi="Microsoft Sans Serif" w:cs="Microsoft Sans Serif"/>
-                <w:sz w:val="28"/>
-                <w:szCs w:val="28"/>
-                <w:lang w:val="fr-CA"/>
-              </w:rPr>
-              <w:t xml:space="preserve">, </w:t>
-            </w:r>
-            <w:r>
-              <w:rPr>
-                <w:rFonts w:ascii="Microsoft Sans Serif" w:hAnsi="Microsoft Sans Serif" w:cs="Microsoft Sans Serif"/>
-                <w:sz w:val="28"/>
-                <w:szCs w:val="28"/>
-                <w:lang w:val="fr-CA"/>
+              </w:rPr>
+              <w:t xml:space="preserve">Catarina Wor, </w:t>
+            </w:r>
+            <w:r>
+              <w:rPr>
+                <w:rFonts w:ascii="Microsoft Sans Serif" w:hAnsi="Microsoft Sans Serif" w:cs="Microsoft Sans Serif"/>
+                <w:sz w:val="28"/>
+                <w:szCs w:val="28"/>
               </w:rPr>
               <w:t>Antonio Velez-Espino</w:t>
             </w:r>
@@ -406,7 +344,7 @@
                 <w:noProof/>
                 <w:sz w:val="28"/>
                 <w:szCs w:val="28"/>
-                <w:lang w:val="fr-CA"/>
+                <w:lang w:val="en-CA"/>
               </w:rPr>
             </w:pPr>
             <w:r>
@@ -435,9 +373,17 @@
                 <w:rFonts w:ascii="Microsoft Sans Serif" w:hAnsi="Microsoft Sans Serif" w:cs="Microsoft Sans Serif"/>
                 <w:sz w:val="28"/>
                 <w:szCs w:val="28"/>
+                <w:lang w:val="en-CA"/>
+              </w:rPr>
+              <w:instrText xml:space="preserve"> FORMTEXT </w:instrText>
+            </w:r>
+            <w:r>
+              <w:rPr>
+                <w:rFonts w:ascii="Microsoft Sans Serif" w:hAnsi="Microsoft Sans Serif" w:cs="Microsoft Sans Serif"/>
+                <w:sz w:val="28"/>
+                <w:szCs w:val="28"/>
                 <w:lang w:val="fr-CA"/>
               </w:rPr>
-              <w:instrText xml:space="preserve"> FORMTEXT </w:instrText>
             </w:r>
             <w:r>
               <w:rPr>
@@ -446,14 +392,6 @@
                 <w:szCs w:val="28"/>
                 <w:lang w:val="fr-CA"/>
               </w:rPr>
-            </w:r>
-            <w:r>
-              <w:rPr>
-                <w:rFonts w:ascii="Microsoft Sans Serif" w:hAnsi="Microsoft Sans Serif" w:cs="Microsoft Sans Serif"/>
-                <w:sz w:val="28"/>
-                <w:szCs w:val="28"/>
-                <w:lang w:val="fr-CA"/>
-              </w:rPr>
               <w:fldChar w:fldCharType="separate"/>
             </w:r>
             <w:r>
@@ -462,7 +400,7 @@
                 <w:noProof/>
                 <w:sz w:val="28"/>
                 <w:szCs w:val="28"/>
-                <w:lang w:val="fr-CA"/>
+                <w:lang w:val="en-CA"/>
               </w:rPr>
               <w:t>Pacific Biological Station</w:t>
             </w:r>
@@ -474,7 +412,7 @@
                 <w:noProof/>
                 <w:sz w:val="28"/>
                 <w:szCs w:val="28"/>
-                <w:lang w:val="fr-CA"/>
+                <w:lang w:val="en-CA"/>
               </w:rPr>
             </w:pPr>
             <w:r>
@@ -483,9 +421,9 @@
                 <w:noProof/>
                 <w:sz w:val="28"/>
                 <w:szCs w:val="28"/>
-                <w:lang w:val="fr-CA"/>
-              </w:rPr>
-              <w:t>Fisheries and Oceans Canada, 3190 Hammond Bay Road\</w:t>
+                <w:lang w:val="en-CA"/>
+              </w:rPr>
+              <w:t>Fisheries and Oceans Canada, 3190 Hammond Bay Road</w:t>
             </w:r>
           </w:p>
           <w:p>
@@ -494,7 +432,7 @@
                 <w:rFonts w:ascii="Microsoft Sans Serif" w:hAnsi="Microsoft Sans Serif" w:cs="Microsoft Sans Serif"/>
                 <w:sz w:val="28"/>
                 <w:szCs w:val="28"/>
-                <w:lang w:val="fr-CA"/>
+                <w:lang w:val="en-CA"/>
               </w:rPr>
             </w:pPr>
             <w:r>
@@ -503,7 +441,7 @@
                 <w:noProof/>
                 <w:sz w:val="28"/>
                 <w:szCs w:val="28"/>
-                <w:lang w:val="fr-CA"/>
+                <w:lang w:val="en-CA"/>
               </w:rPr>
               <w:t>Nanaimo, British Columbia, V9T 6N7, Canada</w:t>
             </w:r>
@@ -591,7 +529,16 @@
                 <w:szCs w:val="28"/>
                 <w:lang w:val="fr-CA"/>
               </w:rPr>
-              <w:t>2024</w:t>
+              <w:t>202</w:t>
+            </w:r>
+            <w:r>
+              <w:rPr>
+                <w:rFonts w:ascii="Microsoft Sans Serif" w:hAnsi="Microsoft Sans Serif" w:cs="Microsoft Sans Serif"/>
+                <w:sz w:val="28"/>
+                <w:szCs w:val="28"/>
+                <w:lang w:val="fr-CA"/>
+              </w:rPr>
+              <w:t>5</w:t>
             </w:r>
             <w:r>
               <w:rPr>

</xml_diff>